<commit_message>
updated forms and a couple ideas
</commit_message>
<xml_diff>
--- a/bleh-irb-forms/consent-form.docx
+++ b/bleh-irb-forms/consent-form.docx
@@ -6,7 +6,7 @@
     <w:p>
       <w:pPr>
         <w:pStyle w:val="NormalWeb"/>
-        <w:spacing w:after="0"/>
+        <w:spacing w:after="0" w:line="240" w:lineRule="auto"/>
         <w:jc w:val="center"/>
       </w:pPr>
       <w:r>
@@ -23,7 +23,7 @@
     <w:p>
       <w:pPr>
         <w:pStyle w:val="NormalWeb"/>
-        <w:spacing w:after="300"/>
+        <w:spacing w:after="300" w:line="240" w:lineRule="auto"/>
         <w:jc w:val="center"/>
       </w:pPr>
       <w:r>
@@ -36,22 +36,664 @@
         </w:rPr>
         <w:t>Censorship circumvention</w:t>
       </w:r>
+      <w:r>
+        <w:rPr>
+          <w:b/>
+          <w:bCs/>
+          <w:color w:val="000000"/>
+          <w:sz w:val="26"/>
+          <w:szCs w:val="26"/>
+        </w:rPr>
+        <w:t xml:space="preserve"> software usability study</w:t>
+      </w:r>
+    </w:p>
+    <w:p>
+      <w:pPr>
+        <w:pStyle w:val="Heading1"/>
+        <w:spacing w:line="240" w:lineRule="auto"/>
+        <w:rPr>
+          <w:rFonts w:eastAsia="Times New Roman" w:cs="Times New Roman"/>
+        </w:rPr>
+      </w:pPr>
+      <w:r>
+        <w:rPr>
+          <w:rFonts w:eastAsia="Times New Roman" w:cs="Times New Roman"/>
+          <w:color w:val="000000"/>
+          <w:szCs w:val="26"/>
+        </w:rPr>
+        <w:t>Introduction</w:t>
+      </w:r>
+    </w:p>
+    <w:p>
+      <w:pPr>
+        <w:pStyle w:val="NormalWeb"/>
+        <w:spacing w:line="240" w:lineRule="auto"/>
+        <w:rPr>
+          <w:rFonts w:cs="Times New Roman"/>
+        </w:rPr>
+      </w:pPr>
+      <w:r>
+        <w:rPr>
+          <w:color w:val="000000"/>
+          <w:szCs w:val="24"/>
+        </w:rPr>
+        <w:t xml:space="preserve">We, Linda Lee and David Fifield, are researchers working with Serge Egelman at the </w:t>
+      </w:r>
+      <w:r>
+        <w:rPr>
+          <w:color w:val="000000"/>
+          <w:szCs w:val="24"/>
+        </w:rPr>
+        <w:t xml:space="preserve">University of Californian Berkeley and the </w:t>
+      </w:r>
+      <w:r>
+        <w:rPr>
+          <w:color w:val="000000"/>
+          <w:szCs w:val="24"/>
+        </w:rPr>
+        <w:t>Internation</w:t>
+      </w:r>
+      <w:r>
+        <w:rPr>
+          <w:color w:val="000000"/>
+          <w:szCs w:val="24"/>
+        </w:rPr>
+        <w:t>al Computer Science Institute</w:t>
+      </w:r>
+      <w:r>
+        <w:rPr>
+          <w:color w:val="000000"/>
+          <w:szCs w:val="24"/>
+        </w:rPr>
+        <w:t xml:space="preserve">. We </w:t>
+      </w:r>
+      <w:r>
+        <w:rPr>
+          <w:color w:val="000000"/>
+          <w:szCs w:val="24"/>
+        </w:rPr>
+        <w:t>are conducting</w:t>
+      </w:r>
+      <w:r>
+        <w:rPr>
+          <w:color w:val="000000"/>
+          <w:szCs w:val="24"/>
+        </w:rPr>
+        <w:t xml:space="preserve"> a study to understand how users use </w:t>
+      </w:r>
+      <w:r>
+        <w:rPr>
+          <w:color w:val="000000"/>
+          <w:szCs w:val="24"/>
+        </w:rPr>
+        <w:t>censorship evasion</w:t>
+      </w:r>
+      <w:r>
+        <w:rPr>
+          <w:color w:val="000000"/>
+          <w:szCs w:val="24"/>
+        </w:rPr>
+        <w:t xml:space="preserve"> software and what improvements could make it easier to use.</w:t>
+      </w:r>
+    </w:p>
+    <w:p>
+      <w:pPr>
+        <w:pStyle w:val="Heading1"/>
+        <w:spacing w:line="240" w:lineRule="auto"/>
+        <w:rPr>
+          <w:rFonts w:eastAsia="Times New Roman" w:cs="Times New Roman"/>
+        </w:rPr>
+      </w:pPr>
+      <w:r>
+        <w:rPr>
+          <w:rFonts w:eastAsia="Times New Roman" w:cs="Times New Roman"/>
+          <w:color w:val="000000"/>
+          <w:szCs w:val="26"/>
+        </w:rPr>
+        <w:t>Procedures</w:t>
+      </w:r>
+    </w:p>
+    <w:p>
+      <w:pPr>
+        <w:pStyle w:val="NormalWeb"/>
+        <w:spacing w:line="240" w:lineRule="auto"/>
+        <w:rPr>
+          <w:color w:val="000000"/>
+          <w:szCs w:val="24"/>
+        </w:rPr>
+      </w:pPr>
+      <w:r>
+        <w:rPr>
+          <w:color w:val="000000"/>
+          <w:szCs w:val="24"/>
+        </w:rPr>
+        <w:t>If you agree to be in this study, you will be asked to do the following:</w:t>
+      </w:r>
+    </w:p>
+    <w:p>
+      <w:pPr>
+        <w:pStyle w:val="NormalWeb"/>
+        <w:spacing w:line="240" w:lineRule="auto"/>
+      </w:pPr>
+      <w:r>
+        <w:rPr>
+          <w:color w:val="000000"/>
+          <w:szCs w:val="24"/>
+        </w:rPr>
+        <w:t>You will be asked to complete some web browsing tasks</w:t>
+      </w:r>
+      <w:r>
+        <w:rPr>
+          <w:color w:val="000000"/>
+          <w:szCs w:val="24"/>
+        </w:rPr>
+        <w:t xml:space="preserve"> in a simulated censorship environment. The purpose of this is to see how hard it is for people to complete basic online tasks in such a setting. The tasks will be simple online tasks you will most likely have familiarity doing (searching for something, sending an email), but under restrictions that others face in different countries. </w:t>
+      </w:r>
+      <w:r>
+        <w:rPr>
+          <w:color w:val="000000"/>
+          <w:szCs w:val="24"/>
+        </w:rPr>
+        <w:t>The session should take about 60 minutes.</w:t>
+      </w:r>
+    </w:p>
+    <w:p>
+      <w:pPr>
+        <w:pStyle w:val="NormalWeb"/>
+        <w:spacing w:line="240" w:lineRule="auto"/>
+        <w:rPr>
+          <w:color w:val="000000"/>
+          <w:szCs w:val="24"/>
+        </w:rPr>
+      </w:pPr>
+      <w:r>
+        <w:rPr>
+          <w:color w:val="000000"/>
+          <w:szCs w:val="24"/>
+        </w:rPr>
+        <w:t>With you</w:t>
+      </w:r>
+      <w:r>
+        <w:rPr>
+          <w:color w:val="000000"/>
+          <w:szCs w:val="24"/>
+        </w:rPr>
+        <w:t>r permission, we</w:t>
+      </w:r>
+      <w:r>
+        <w:rPr>
+          <w:color w:val="000000"/>
+          <w:szCs w:val="24"/>
+        </w:rPr>
+        <w:t xml:space="preserve"> will make a video recording of the screen. The vi</w:t>
+      </w:r>
+      <w:r>
+        <w:rPr>
+          <w:color w:val="000000"/>
+          <w:szCs w:val="24"/>
+        </w:rPr>
+        <w:t xml:space="preserve">deo will be of the screen only, </w:t>
+      </w:r>
+      <w:r>
+        <w:rPr>
+          <w:color w:val="000000"/>
+          <w:szCs w:val="24"/>
+        </w:rPr>
+        <w:t>and not of you personally</w:t>
+      </w:r>
+      <w:r>
+        <w:rPr>
+          <w:color w:val="000000"/>
+          <w:szCs w:val="24"/>
+        </w:rPr>
+        <w:t>.</w:t>
+      </w:r>
+      <w:r>
+        <w:rPr>
+          <w:color w:val="000000"/>
+          <w:szCs w:val="24"/>
+        </w:rPr>
+        <w:t xml:space="preserve"> If you agree to being recorded but feel uncomfortable at</w:t>
+      </w:r>
+      <w:r>
+        <w:rPr>
+          <w:color w:val="000000"/>
+          <w:szCs w:val="24"/>
+        </w:rPr>
+        <w:t xml:space="preserve"> any time during the session, we </w:t>
+      </w:r>
+      <w:r>
+        <w:rPr>
+          <w:color w:val="000000"/>
+          <w:szCs w:val="24"/>
+        </w:rPr>
+        <w:t xml:space="preserve">can stop the session at your request. </w:t>
+      </w:r>
+    </w:p>
+    <w:p>
+      <w:pPr>
+        <w:pStyle w:val="NormalWeb"/>
+        <w:spacing w:line="240" w:lineRule="auto"/>
+        <w:rPr>
+          <w:color w:val="000000"/>
+          <w:szCs w:val="24"/>
+        </w:rPr>
+      </w:pPr>
+      <w:r>
+        <w:rPr>
+          <w:color w:val="000000"/>
+          <w:szCs w:val="24"/>
+        </w:rPr>
+        <w:t>After the tasks are complete, you will fill out a short survey giving us feedback on</w:t>
+      </w:r>
+      <w:r>
+        <w:rPr>
+          <w:color w:val="000000"/>
+          <w:szCs w:val="24"/>
+        </w:rPr>
+        <w:t xml:space="preserve"> your</w:t>
+      </w:r>
+      <w:r>
+        <w:rPr>
+          <w:color w:val="000000"/>
+          <w:szCs w:val="24"/>
+        </w:rPr>
+        <w:t xml:space="preserve"> </w:t>
+      </w:r>
+      <w:r>
+        <w:rPr>
+          <w:color w:val="000000"/>
+          <w:szCs w:val="24"/>
+        </w:rPr>
+        <w:t>experiences</w:t>
+      </w:r>
+      <w:r>
+        <w:rPr>
+          <w:color w:val="000000"/>
+          <w:szCs w:val="24"/>
+        </w:rPr>
+        <w:t xml:space="preserve"> </w:t>
+      </w:r>
+      <w:r>
+        <w:rPr>
+          <w:color w:val="000000"/>
+          <w:szCs w:val="24"/>
+        </w:rPr>
+        <w:t>and any feedback for</w:t>
+      </w:r>
+      <w:r>
+        <w:rPr>
+          <w:color w:val="000000"/>
+          <w:szCs w:val="24"/>
+        </w:rPr>
+        <w:t xml:space="preserve"> impro</w:t>
+      </w:r>
+      <w:r>
+        <w:rPr>
+          <w:color w:val="000000"/>
+          <w:szCs w:val="24"/>
+        </w:rPr>
+        <w:t>ving</w:t>
+      </w:r>
+      <w:r>
+        <w:rPr>
+          <w:color w:val="000000"/>
+          <w:szCs w:val="24"/>
+        </w:rPr>
+        <w:t xml:space="preserve"> the software you have ju</w:t>
+      </w:r>
+      <w:r>
+        <w:rPr>
+          <w:color w:val="000000"/>
+          <w:szCs w:val="24"/>
+        </w:rPr>
+        <w:t>st tested</w:t>
+      </w:r>
+      <w:r>
+        <w:rPr>
+          <w:color w:val="000000"/>
+          <w:szCs w:val="24"/>
+        </w:rPr>
+        <w:t xml:space="preserve">. </w:t>
+      </w:r>
+    </w:p>
+    <w:p>
+      <w:pPr>
+        <w:pStyle w:val="Heading2"/>
+        <w:spacing w:line="240" w:lineRule="auto"/>
+        <w:rPr>
+          <w:rFonts w:eastAsia="Times New Roman" w:cs="Times New Roman"/>
+        </w:rPr>
+      </w:pPr>
+      <w:r>
+        <w:rPr>
+          <w:rFonts w:eastAsia="Times New Roman" w:cs="Times New Roman"/>
+          <w:color w:val="000000"/>
+          <w:szCs w:val="24"/>
+        </w:rPr>
+        <w:t>Study time</w:t>
+      </w:r>
+    </w:p>
+    <w:p>
+      <w:pPr>
+        <w:pStyle w:val="NormalWeb"/>
+        <w:spacing w:line="240" w:lineRule="auto"/>
+        <w:rPr>
+          <w:rFonts w:cs="Times New Roman"/>
+        </w:rPr>
+      </w:pPr>
+      <w:r>
+        <w:rPr>
+          <w:color w:val="000000"/>
+          <w:szCs w:val="24"/>
+        </w:rPr>
+        <w:t>You will be scheduled a 60-minute time</w:t>
+      </w:r>
+      <w:r>
+        <w:rPr>
+          <w:color w:val="000000"/>
+          <w:szCs w:val="24"/>
+        </w:rPr>
+        <w:t xml:space="preserve"> slot</w:t>
+      </w:r>
       <w:bookmarkStart w:id="0" w:name="_GoBack"/>
       <w:bookmarkEnd w:id="0"/>
       <w:r>
         <w:rPr>
+          <w:color w:val="000000"/>
+          <w:szCs w:val="24"/>
+        </w:rPr>
+        <w:t>.</w:t>
+      </w:r>
+    </w:p>
+    <w:p>
+      <w:pPr>
+        <w:pStyle w:val="Heading2"/>
+        <w:spacing w:line="240" w:lineRule="auto"/>
+        <w:rPr>
+          <w:rFonts w:eastAsia="Times New Roman" w:cs="Times New Roman"/>
+        </w:rPr>
+      </w:pPr>
+      <w:r>
+        <w:rPr>
+          <w:rFonts w:eastAsia="Times New Roman" w:cs="Times New Roman"/>
+          <w:color w:val="000000"/>
+          <w:szCs w:val="24"/>
+        </w:rPr>
+        <w:t>Study location</w:t>
+      </w:r>
+    </w:p>
+    <w:p>
+      <w:pPr>
+        <w:pStyle w:val="NormalWeb"/>
+        <w:spacing w:line="240" w:lineRule="auto"/>
+        <w:rPr>
+          <w:rFonts w:cs="Times New Roman"/>
+        </w:rPr>
+      </w:pPr>
+      <w:r>
+        <w:rPr>
+          <w:color w:val="000000"/>
+          <w:szCs w:val="24"/>
+        </w:rPr>
+        <w:t xml:space="preserve">All study procedures will take place at </w:t>
+      </w:r>
+      <w:r>
+        <w:rPr>
+          <w:color w:val="000000"/>
+          <w:szCs w:val="24"/>
+        </w:rPr>
+        <w:t xml:space="preserve">the Experimental Social Science Laboratory (Xlab), located on </w:t>
+      </w:r>
+      <w:r>
+        <w:rPr>
+          <w:color w:val="000000"/>
+          <w:szCs w:val="24"/>
+        </w:rPr>
+        <w:t>campus of the University of California, Berkeley.</w:t>
+      </w:r>
+    </w:p>
+    <w:p>
+      <w:pPr>
+        <w:pStyle w:val="Heading1"/>
+        <w:spacing w:line="240" w:lineRule="auto"/>
+        <w:rPr>
+          <w:rFonts w:eastAsia="Times New Roman" w:cs="Times New Roman"/>
+        </w:rPr>
+      </w:pPr>
+      <w:r>
+        <w:rPr>
+          <w:rFonts w:eastAsia="Times New Roman" w:cs="Times New Roman"/>
+          <w:color w:val="000000"/>
+          <w:szCs w:val="26"/>
+        </w:rPr>
+        <w:t>Benefits</w:t>
+      </w:r>
+    </w:p>
+    <w:p>
+      <w:pPr>
+        <w:pStyle w:val="NormalWeb"/>
+        <w:spacing w:line="240" w:lineRule="auto"/>
+        <w:rPr>
+          <w:rFonts w:cs="Times New Roman"/>
+        </w:rPr>
+      </w:pPr>
+      <w:r>
+        <w:rPr>
+          <w:color w:val="000000"/>
+          <w:szCs w:val="24"/>
+        </w:rPr>
+        <w:t>There is no direct benefit to you from taking part in this study. We hope that the information gained from the study will help improve the usability of anonymity software.</w:t>
+      </w:r>
+    </w:p>
+    <w:p>
+      <w:pPr>
+        <w:pStyle w:val="Heading1"/>
+        <w:spacing w:line="240" w:lineRule="auto"/>
+        <w:rPr>
+          <w:rFonts w:eastAsia="Times New Roman" w:cs="Times New Roman"/>
+        </w:rPr>
+      </w:pPr>
+      <w:r>
+        <w:rPr>
+          <w:rFonts w:eastAsia="Times New Roman" w:cs="Times New Roman"/>
+          <w:color w:val="000000"/>
+          <w:szCs w:val="26"/>
+        </w:rPr>
+        <w:lastRenderedPageBreak/>
+        <w:t>Confidentiality</w:t>
+      </w:r>
+    </w:p>
+    <w:p>
+      <w:pPr>
+        <w:pStyle w:val="NormalWeb"/>
+        <w:spacing w:line="240" w:lineRule="auto"/>
+        <w:rPr>
+          <w:rFonts w:cs="Times New Roman"/>
+        </w:rPr>
+      </w:pPr>
+      <w:r>
+        <w:rPr>
+          <w:color w:val="000000"/>
+          <w:szCs w:val="24"/>
+        </w:rPr>
+        <w:t>Your study data will be handled as confidentially as possible</w:t>
+      </w:r>
+      <w:r>
+        <w:rPr>
+          <w:color w:val="000000"/>
+          <w:szCs w:val="24"/>
+        </w:rPr>
+        <w:t>. W</w:t>
+      </w:r>
+      <w:r>
+        <w:rPr>
+          <w:color w:val="000000"/>
+          <w:szCs w:val="24"/>
+        </w:rPr>
+        <w:t>e will not maintain a link between your</w:t>
+      </w:r>
+      <w:r>
+        <w:rPr>
+          <w:color w:val="000000"/>
+          <w:szCs w:val="24"/>
+        </w:rPr>
+        <w:t xml:space="preserve"> identity and the research data, replace your name </w:t>
+      </w:r>
+      <w:r>
+        <w:rPr>
+          <w:color w:val="000000"/>
+          <w:szCs w:val="24"/>
+        </w:rPr>
+        <w:t>with a</w:t>
+      </w:r>
+      <w:r>
+        <w:rPr>
+          <w:color w:val="000000"/>
+          <w:szCs w:val="24"/>
+        </w:rPr>
+        <w:t xml:space="preserve"> non-identifying code</w:t>
+      </w:r>
+      <w:r>
+        <w:rPr>
+          <w:color w:val="000000"/>
+          <w:szCs w:val="24"/>
+        </w:rPr>
+        <w:t xml:space="preserve"> (‘participant 1’), and only allow </w:t>
+      </w:r>
+      <w:r>
+        <w:rPr>
+          <w:color w:val="000000"/>
+          <w:szCs w:val="24"/>
+        </w:rPr>
+        <w:t xml:space="preserve">researchers </w:t>
+      </w:r>
+      <w:r>
+        <w:rPr>
+          <w:color w:val="000000"/>
+          <w:szCs w:val="24"/>
+        </w:rPr>
+        <w:t>to access</w:t>
+      </w:r>
+      <w:r>
+        <w:rPr>
+          <w:color w:val="000000"/>
+          <w:szCs w:val="24"/>
+        </w:rPr>
+        <w:t xml:space="preserve"> records of your participation.</w:t>
+      </w:r>
+    </w:p>
+    <w:p>
+      <w:pPr>
+        <w:pStyle w:val="Heading2"/>
+        <w:spacing w:line="240" w:lineRule="auto"/>
+        <w:rPr>
+          <w:rFonts w:eastAsia="Times New Roman" w:cs="Times New Roman"/>
+        </w:rPr>
+      </w:pPr>
+      <w:r>
+        <w:rPr>
+          <w:rFonts w:eastAsia="Times New Roman" w:cs="Times New Roman"/>
+          <w:color w:val="000000"/>
+          <w:szCs w:val="24"/>
+        </w:rPr>
+        <w:t>Future use of study data:</w:t>
+      </w:r>
+    </w:p>
+    <w:p>
+      <w:pPr>
+        <w:pStyle w:val="NormalWeb"/>
+        <w:spacing w:line="240" w:lineRule="auto"/>
+        <w:rPr>
+          <w:color w:val="000000"/>
+          <w:szCs w:val="24"/>
+        </w:rPr>
+      </w:pPr>
+      <w:r>
+        <w:rPr>
+          <w:color w:val="000000"/>
+          <w:szCs w:val="24"/>
+        </w:rPr>
+        <w:t>No personally identifiable data will be kept.</w:t>
+      </w:r>
+      <w:r>
+        <w:rPr>
+          <w:color w:val="000000"/>
+          <w:szCs w:val="24"/>
+        </w:rPr>
+        <w:t xml:space="preserve"> Screen recording videos</w:t>
+      </w:r>
+      <w:r>
+        <w:rPr>
+          <w:color w:val="000000"/>
+          <w:szCs w:val="24"/>
+        </w:rPr>
+        <w:t xml:space="preserve"> and survey data</w:t>
+      </w:r>
+      <w:r>
+        <w:rPr>
+          <w:color w:val="000000"/>
+          <w:szCs w:val="24"/>
+        </w:rPr>
+        <w:t xml:space="preserve"> will be kept indefinitely</w:t>
+      </w:r>
+      <w:r>
+        <w:rPr>
+          <w:color w:val="000000"/>
+          <w:szCs w:val="24"/>
+        </w:rPr>
+        <w:t>,</w:t>
+      </w:r>
+      <w:r>
+        <w:rPr>
+          <w:color w:val="000000"/>
+          <w:szCs w:val="24"/>
+        </w:rPr>
+        <w:t xml:space="preserve"> maintained for possible use in future research by us or others. The same measures described above will be taken to protect confidentiality of this study data.</w:t>
+      </w:r>
+    </w:p>
+    <w:p>
+      <w:pPr>
+        <w:pStyle w:val="NormalWeb"/>
+        <w:spacing w:line="240" w:lineRule="auto"/>
+        <w:rPr>
+          <w:rFonts w:cs="Times New Roman"/>
           <w:b/>
-          <w:bCs/>
-          <w:color w:val="000000"/>
           <w:sz w:val="26"/>
           <w:szCs w:val="26"/>
         </w:rPr>
-        <w:t xml:space="preserve"> software usability study</w:t>
+      </w:pPr>
+      <w:r>
+        <w:rPr>
+          <w:rFonts w:eastAsia="Times New Roman" w:cs="Times New Roman"/>
+          <w:b/>
+          <w:color w:val="000000"/>
+          <w:sz w:val="26"/>
+          <w:szCs w:val="26"/>
+        </w:rPr>
+        <w:t>Compensation/Payment</w:t>
+      </w:r>
+    </w:p>
+    <w:p>
+      <w:pPr>
+        <w:pStyle w:val="NormalWeb"/>
+        <w:spacing w:line="240" w:lineRule="auto"/>
+        <w:rPr>
+          <w:rFonts w:cs="Times New Roman"/>
+        </w:rPr>
+      </w:pPr>
+      <w:r>
+        <w:rPr>
+          <w:color w:val="000000"/>
+          <w:szCs w:val="24"/>
+        </w:rPr>
+        <w:t>You will be paid with  $30 dollar visa gift card for your participation in this study.</w:t>
       </w:r>
     </w:p>
     <w:p>
       <w:pPr>
         <w:pStyle w:val="Heading1"/>
+        <w:spacing w:line="240" w:lineRule="auto"/>
         <w:rPr>
           <w:rFonts w:eastAsia="Times New Roman" w:cs="Times New Roman"/>
         </w:rPr>
@@ -62,660 +704,83 @@
           <w:color w:val="000000"/>
           <w:szCs w:val="26"/>
         </w:rPr>
-        <w:t>Introduction</w:t>
+        <w:t>Rights</w:t>
+      </w:r>
+    </w:p>
+    <w:p>
+      <w:pPr>
+        <w:pStyle w:val="Heading2"/>
+        <w:spacing w:line="240" w:lineRule="auto"/>
+        <w:rPr>
+          <w:b w:val="0"/>
+          <w:color w:val="000000"/>
+          <w:szCs w:val="24"/>
+        </w:rPr>
+      </w:pPr>
+      <w:r>
+        <w:rPr>
+          <w:rFonts w:eastAsia="Times New Roman" w:cs="Times New Roman"/>
+          <w:color w:val="000000"/>
+          <w:szCs w:val="24"/>
+        </w:rPr>
+        <w:t>Participation in research is completely voluntary.</w:t>
+      </w:r>
+      <w:r>
+        <w:rPr>
+          <w:rFonts w:eastAsia="Times New Roman" w:cs="Times New Roman"/>
+          <w:color w:val="000000"/>
+          <w:szCs w:val="24"/>
+        </w:rPr>
+        <w:t xml:space="preserve"> </w:t>
+      </w:r>
+      <w:r>
+        <w:rPr>
+          <w:b w:val="0"/>
+          <w:color w:val="000000"/>
+          <w:szCs w:val="24"/>
+        </w:rPr>
+        <w:t>Yo</w:t>
+      </w:r>
+      <w:r>
+        <w:rPr>
+          <w:b w:val="0"/>
+          <w:color w:val="000000"/>
+          <w:szCs w:val="24"/>
+        </w:rPr>
+        <w:t xml:space="preserve">u have the right to decline or </w:t>
+      </w:r>
+      <w:r>
+        <w:rPr>
+          <w:b w:val="0"/>
+          <w:color w:val="000000"/>
+          <w:szCs w:val="24"/>
+        </w:rPr>
+        <w:t>withdraw at any point in this study without penalty or loss of benefits.</w:t>
+      </w:r>
+    </w:p>
+    <w:p>
+      <w:pPr>
+        <w:pStyle w:val="Heading2"/>
+        <w:spacing w:line="240" w:lineRule="auto"/>
+        <w:rPr>
+          <w:rFonts w:eastAsia="Times New Roman" w:cs="Times New Roman"/>
+          <w:b w:val="0"/>
+          <w:sz w:val="26"/>
+        </w:rPr>
+      </w:pPr>
+      <w:r>
+        <w:rPr>
+          <w:rFonts w:eastAsia="Times New Roman" w:cs="Times New Roman"/>
+          <w:color w:val="000000"/>
+          <w:sz w:val="26"/>
+        </w:rPr>
+        <w:t>Questions</w:t>
       </w:r>
     </w:p>
     <w:p>
       <w:pPr>
         <w:pStyle w:val="NormalWeb"/>
-        <w:rPr>
-          <w:rFonts w:cs="Times New Roman"/>
-        </w:rPr>
-      </w:pPr>
-      <w:r>
-        <w:rPr>
-          <w:color w:val="000000"/>
-          <w:szCs w:val="24"/>
-        </w:rPr>
-        <w:t xml:space="preserve">We, Linda Lee and David Fifield, are researchers working with Serge Egelman at the </w:t>
-      </w:r>
-      <w:r>
-        <w:rPr>
-          <w:color w:val="000000"/>
-          <w:szCs w:val="24"/>
-        </w:rPr>
-        <w:t xml:space="preserve">University of Californian Berkeley and the </w:t>
-      </w:r>
-      <w:r>
-        <w:rPr>
-          <w:color w:val="000000"/>
-          <w:szCs w:val="24"/>
-        </w:rPr>
-        <w:t>Internation</w:t>
-      </w:r>
-      <w:r>
-        <w:rPr>
-          <w:color w:val="000000"/>
-          <w:szCs w:val="24"/>
-        </w:rPr>
-        <w:t>al Computer Science Institute</w:t>
-      </w:r>
-      <w:r>
-        <w:rPr>
-          <w:color w:val="000000"/>
-          <w:szCs w:val="24"/>
-        </w:rPr>
-        <w:t xml:space="preserve">. We are planning to conduct a research study to understand how users use </w:t>
-      </w:r>
-      <w:r>
-        <w:rPr>
-          <w:color w:val="000000"/>
-          <w:szCs w:val="24"/>
-        </w:rPr>
-        <w:t>censorship evasion</w:t>
-      </w:r>
-      <w:r>
-        <w:rPr>
-          <w:color w:val="000000"/>
-          <w:szCs w:val="24"/>
-        </w:rPr>
-        <w:t xml:space="preserve"> software and what improvements could make it easier to use.</w:t>
-      </w:r>
-    </w:p>
-    <w:p>
-      <w:pPr>
-        <w:pStyle w:val="Heading1"/>
-        <w:rPr>
-          <w:rFonts w:eastAsia="Times New Roman" w:cs="Times New Roman"/>
-        </w:rPr>
-      </w:pPr>
-      <w:r>
-        <w:rPr>
-          <w:rFonts w:eastAsia="Times New Roman" w:cs="Times New Roman"/>
-          <w:color w:val="000000"/>
-          <w:szCs w:val="26"/>
-        </w:rPr>
-        <w:t>Procedures</w:t>
-      </w:r>
-    </w:p>
-    <w:p>
-      <w:pPr>
-        <w:pStyle w:val="NormalWeb"/>
-        <w:rPr>
-          <w:color w:val="000000"/>
-          <w:szCs w:val="24"/>
-        </w:rPr>
-      </w:pPr>
-      <w:r>
-        <w:rPr>
-          <w:color w:val="000000"/>
-          <w:szCs w:val="24"/>
-        </w:rPr>
-        <w:t>If you agree to be in this study, you will be asked to do the following:</w:t>
-      </w:r>
-    </w:p>
-    <w:p>
-      <w:pPr>
-        <w:pStyle w:val="NormalWeb"/>
-      </w:pPr>
-      <w:r>
-        <w:rPr>
-          <w:color w:val="000000"/>
-          <w:szCs w:val="24"/>
-        </w:rPr>
-        <w:t>You will be asked to complete some web browsing tasks</w:t>
-      </w:r>
-      <w:r>
-        <w:rPr>
-          <w:color w:val="000000"/>
-          <w:szCs w:val="24"/>
-        </w:rPr>
-        <w:t xml:space="preserve"> in a simulated censorship environment. The purpose of this is to see how hard it is for average people to complete basic online tasks in such a setting. The tasks will be simple online tasks you will most likely have familiarity doing (searching for something, sending an email), but under restrictions that others face in different countries. </w:t>
-      </w:r>
-      <w:r>
-        <w:rPr>
-          <w:color w:val="000000"/>
-          <w:szCs w:val="24"/>
-        </w:rPr>
-        <w:t>The session should take about 60 minutes.</w:t>
-      </w:r>
-    </w:p>
-    <w:p>
-      <w:pPr>
-        <w:pStyle w:val="NormalWeb"/>
-        <w:rPr>
-          <w:color w:val="000000"/>
-          <w:szCs w:val="24"/>
-        </w:rPr>
-      </w:pPr>
-      <w:r>
-        <w:rPr>
-          <w:color w:val="000000"/>
-          <w:szCs w:val="24"/>
-        </w:rPr>
-        <w:t xml:space="preserve">With your permission, I will make a video recording of the screen. The video will be of the screen only, </w:t>
-      </w:r>
-      <w:r>
-        <w:rPr>
-          <w:color w:val="000000"/>
-          <w:szCs w:val="24"/>
-        </w:rPr>
-        <w:t xml:space="preserve">without audio, </w:t>
-      </w:r>
-      <w:r>
-        <w:rPr>
-          <w:color w:val="000000"/>
-          <w:szCs w:val="24"/>
-        </w:rPr>
-        <w:t xml:space="preserve">and not of you personally. This </w:t>
-      </w:r>
-      <w:r>
-        <w:rPr>
-          <w:color w:val="000000"/>
-          <w:szCs w:val="24"/>
-        </w:rPr>
-        <w:t xml:space="preserve">video will only be used </w:t>
-      </w:r>
-      <w:r>
-        <w:rPr>
-          <w:color w:val="000000"/>
-          <w:szCs w:val="24"/>
-        </w:rPr>
-        <w:t>to accurately record information for this study only</w:t>
-      </w:r>
-      <w:r>
-        <w:rPr>
-          <w:color w:val="000000"/>
-          <w:szCs w:val="24"/>
-        </w:rPr>
-        <w:t xml:space="preserve"> (such as how long it took you to complete a task)</w:t>
-      </w:r>
-      <w:r>
-        <w:rPr>
-          <w:color w:val="000000"/>
-          <w:szCs w:val="24"/>
-        </w:rPr>
-        <w:t xml:space="preserve">. If you choose not to have the screen be video recorded, </w:t>
-      </w:r>
-      <w:r>
-        <w:rPr>
-          <w:color w:val="000000"/>
-          <w:szCs w:val="24"/>
-        </w:rPr>
-        <w:t>a researcher will come over to watch you to take notes of the events instead.</w:t>
-      </w:r>
-      <w:r>
-        <w:rPr>
-          <w:color w:val="000000"/>
-          <w:szCs w:val="24"/>
-        </w:rPr>
-        <w:t xml:space="preserve"> If you agree to being recorded but feel uncomfortable at any time during the session, I can stop the session at your request. Or if you don't wish to continue, you can stop the session at any time.</w:t>
-      </w:r>
-    </w:p>
-    <w:p>
-      <w:pPr>
-        <w:pStyle w:val="NormalWeb"/>
-        <w:rPr>
-          <w:color w:val="000000"/>
-          <w:szCs w:val="24"/>
-        </w:rPr>
-      </w:pPr>
-      <w:r>
-        <w:rPr>
-          <w:color w:val="000000"/>
-          <w:szCs w:val="24"/>
-        </w:rPr>
-        <w:t>After the tasks are complete, you will fill out a short survey giving us feedback on the difficulty of the tasks we had provided and suggestions on how we can improve the software you have ju</w:t>
-      </w:r>
-      <w:r>
-        <w:rPr>
-          <w:color w:val="000000"/>
-          <w:szCs w:val="24"/>
-        </w:rPr>
-        <w:t>st tested</w:t>
-      </w:r>
-      <w:r>
-        <w:rPr>
-          <w:color w:val="000000"/>
-          <w:szCs w:val="24"/>
-        </w:rPr>
-        <w:t xml:space="preserve">. </w:t>
-      </w:r>
-      <w:r>
-        <w:rPr>
-          <w:color w:val="000000"/>
-          <w:szCs w:val="24"/>
-        </w:rPr>
-        <w:t xml:space="preserve">We hope to make improvements to software like Tor so that it is easy to use and understand. </w:t>
-      </w:r>
-    </w:p>
-    <w:p>
-      <w:pPr>
-        <w:pStyle w:val="Heading2"/>
-        <w:rPr>
-          <w:rFonts w:eastAsiaTheme="minorHAnsi" w:cstheme="minorBidi"/>
-          <w:b w:val="0"/>
-          <w:bCs w:val="0"/>
-          <w:color w:val="000000"/>
-          <w:szCs w:val="24"/>
-        </w:rPr>
-      </w:pPr>
-    </w:p>
-    <w:p>
-      <w:pPr>
-        <w:pStyle w:val="Heading2"/>
-        <w:rPr>
-          <w:rFonts w:eastAsia="Times New Roman" w:cs="Times New Roman"/>
-        </w:rPr>
-      </w:pPr>
-      <w:r>
-        <w:rPr>
-          <w:rFonts w:eastAsia="Times New Roman" w:cs="Times New Roman"/>
-          <w:color w:val="000000"/>
-          <w:szCs w:val="24"/>
-        </w:rPr>
-        <w:t>Study time</w:t>
-      </w:r>
-    </w:p>
-    <w:p>
-      <w:pPr>
-        <w:pStyle w:val="NormalWeb"/>
-        <w:rPr>
-          <w:rFonts w:cs="Times New Roman"/>
-        </w:rPr>
-      </w:pPr>
-      <w:r>
-        <w:rPr>
-          <w:color w:val="000000"/>
-          <w:szCs w:val="24"/>
-        </w:rPr>
-        <w:t xml:space="preserve">You will be scheduled a 60-minute time </w:t>
-      </w:r>
-      <w:r>
-        <w:rPr>
-          <w:color w:val="000000"/>
-          <w:szCs w:val="24"/>
-        </w:rPr>
-        <w:t>during the summer of 2015 (June-August)</w:t>
-      </w:r>
-      <w:r>
-        <w:rPr>
-          <w:color w:val="000000"/>
-          <w:szCs w:val="24"/>
-        </w:rPr>
-        <w:t>.</w:t>
-      </w:r>
-    </w:p>
-    <w:p>
-      <w:pPr>
-        <w:pStyle w:val="Heading2"/>
-        <w:rPr>
-          <w:rFonts w:eastAsia="Times New Roman" w:cs="Times New Roman"/>
-        </w:rPr>
-      </w:pPr>
-      <w:r>
-        <w:rPr>
-          <w:rFonts w:eastAsia="Times New Roman" w:cs="Times New Roman"/>
-          <w:color w:val="000000"/>
-          <w:szCs w:val="24"/>
-        </w:rPr>
-        <w:lastRenderedPageBreak/>
-        <w:t>Study location</w:t>
-      </w:r>
-    </w:p>
-    <w:p>
-      <w:pPr>
-        <w:pStyle w:val="NormalWeb"/>
-        <w:rPr>
-          <w:rFonts w:cs="Times New Roman"/>
-        </w:rPr>
-      </w:pPr>
-      <w:r>
-        <w:rPr>
-          <w:color w:val="000000"/>
-          <w:szCs w:val="24"/>
-        </w:rPr>
-        <w:t xml:space="preserve">All study procedures will take place at </w:t>
-      </w:r>
-      <w:r>
-        <w:rPr>
-          <w:color w:val="000000"/>
-          <w:szCs w:val="24"/>
-        </w:rPr>
-        <w:t xml:space="preserve">the Experimental Social Science Laboratory (Xlab), located on </w:t>
-      </w:r>
-      <w:r>
-        <w:rPr>
-          <w:color w:val="000000"/>
-          <w:szCs w:val="24"/>
-        </w:rPr>
-        <w:t>campus of the University of California, Berkeley.</w:t>
-      </w:r>
-    </w:p>
-    <w:p>
-      <w:pPr>
-        <w:pStyle w:val="Heading1"/>
-        <w:rPr>
-          <w:rFonts w:eastAsia="Times New Roman" w:cs="Times New Roman"/>
-        </w:rPr>
-      </w:pPr>
-      <w:r>
-        <w:rPr>
-          <w:rFonts w:eastAsia="Times New Roman" w:cs="Times New Roman"/>
-          <w:color w:val="000000"/>
-          <w:szCs w:val="26"/>
-        </w:rPr>
-        <w:t>Benefits</w:t>
-      </w:r>
-    </w:p>
-    <w:p>
-      <w:pPr>
-        <w:pStyle w:val="NormalWeb"/>
-        <w:rPr>
-          <w:rFonts w:cs="Times New Roman"/>
-        </w:rPr>
-      </w:pPr>
-      <w:r>
-        <w:rPr>
-          <w:color w:val="000000"/>
-          <w:szCs w:val="24"/>
-        </w:rPr>
-        <w:t>There is no direct benefit to you from taking part in this study. We hope that the information gained from the study will help improve the usability of anonymity software.</w:t>
-      </w:r>
-    </w:p>
-    <w:p>
-      <w:pPr>
-        <w:pStyle w:val="Heading1"/>
-        <w:rPr>
-          <w:rFonts w:eastAsia="Times New Roman" w:cs="Times New Roman"/>
-        </w:rPr>
-      </w:pPr>
-      <w:r>
-        <w:rPr>
-          <w:rFonts w:eastAsia="Times New Roman" w:cs="Times New Roman"/>
-          <w:color w:val="000000"/>
-          <w:szCs w:val="26"/>
-        </w:rPr>
-        <w:t>Confidentiality</w:t>
-      </w:r>
-    </w:p>
-    <w:p>
-      <w:pPr>
-        <w:pStyle w:val="NormalWeb"/>
-        <w:rPr>
-          <w:rFonts w:cs="Times New Roman"/>
-        </w:rPr>
-      </w:pPr>
-      <w:r>
-        <w:rPr>
-          <w:color w:val="000000"/>
-          <w:szCs w:val="24"/>
-        </w:rPr>
-        <w:t>Your study data will be handled as confidentially as possible. If results of this study are published or presented, individual names and other personally identifiable information will not be used.</w:t>
-      </w:r>
-    </w:p>
-    <w:p>
-      <w:pPr>
-        <w:pStyle w:val="NormalWeb"/>
-      </w:pPr>
-      <w:r>
-        <w:rPr>
-          <w:color w:val="000000"/>
-          <w:szCs w:val="24"/>
-        </w:rPr>
-        <w:t>To minimize the risks to confidentiality, we will do the following:</w:t>
-      </w:r>
-    </w:p>
-    <w:p>
-      <w:pPr>
-        <w:pStyle w:val="NormalWeb"/>
-      </w:pPr>
-      <w:r>
-        <w:rPr>
-          <w:color w:val="000000"/>
-          <w:szCs w:val="24"/>
-        </w:rPr>
-        <w:t>We will not maintain a link between your identity and the research data. Yo</w:t>
-      </w:r>
-      <w:r>
-        <w:rPr>
-          <w:color w:val="000000"/>
-          <w:szCs w:val="24"/>
-        </w:rPr>
-        <w:t>ur name will be replaced with a</w:t>
-      </w:r>
-      <w:r>
-        <w:rPr>
-          <w:color w:val="000000"/>
-          <w:szCs w:val="24"/>
-        </w:rPr>
-        <w:t xml:space="preserve"> non-identifying code before the experiment begins.</w:t>
-      </w:r>
-      <w:r>
-        <w:t xml:space="preserve"> </w:t>
-      </w:r>
-      <w:r>
-        <w:rPr>
-          <w:color w:val="000000"/>
-          <w:szCs w:val="24"/>
-        </w:rPr>
-        <w:t>Only the researchers will have access to records of your participation.</w:t>
-      </w:r>
-    </w:p>
-    <w:p>
-      <w:pPr>
-        <w:pStyle w:val="Heading2"/>
-        <w:rPr>
-          <w:rFonts w:eastAsia="Times New Roman" w:cs="Times New Roman"/>
-        </w:rPr>
-      </w:pPr>
-      <w:r>
-        <w:rPr>
-          <w:rFonts w:eastAsia="Times New Roman" w:cs="Times New Roman"/>
-          <w:color w:val="000000"/>
-          <w:szCs w:val="24"/>
-        </w:rPr>
-        <w:t>Future use of study data:</w:t>
-      </w:r>
-    </w:p>
-    <w:p>
-      <w:pPr>
-        <w:pStyle w:val="NormalWeb"/>
-        <w:rPr>
-          <w:rFonts w:cs="Times New Roman"/>
-        </w:rPr>
-      </w:pPr>
-      <w:r>
-        <w:rPr>
-          <w:color w:val="000000"/>
-          <w:szCs w:val="24"/>
-        </w:rPr>
-        <w:t>No personally identifiable data will be kept.</w:t>
-      </w:r>
-      <w:r>
-        <w:rPr>
-          <w:color w:val="000000"/>
-          <w:szCs w:val="24"/>
-        </w:rPr>
-        <w:t xml:space="preserve"> Screen recording videos</w:t>
-      </w:r>
-      <w:r>
-        <w:rPr>
-          <w:color w:val="000000"/>
-          <w:szCs w:val="24"/>
-        </w:rPr>
-        <w:t xml:space="preserve"> and survey data</w:t>
-      </w:r>
-      <w:r>
-        <w:rPr>
-          <w:color w:val="000000"/>
-          <w:szCs w:val="24"/>
-        </w:rPr>
-        <w:t xml:space="preserve"> will be redacted of any personally identifiable information and kept indefinitely</w:t>
-      </w:r>
-      <w:r>
-        <w:rPr>
-          <w:color w:val="000000"/>
-          <w:szCs w:val="24"/>
-        </w:rPr>
-        <w:t>, under non-identifying code names such as ‘participant 1</w:t>
-      </w:r>
-      <w:r>
-        <w:rPr>
-          <w:color w:val="000000"/>
-          <w:szCs w:val="24"/>
-        </w:rPr>
-        <w:t>.</w:t>
-      </w:r>
-      <w:r>
-        <w:rPr>
-          <w:color w:val="000000"/>
-          <w:szCs w:val="24"/>
-        </w:rPr>
-        <w:t>’</w:t>
-      </w:r>
-    </w:p>
-    <w:p>
-      <w:pPr>
-        <w:pStyle w:val="NormalWeb"/>
-      </w:pPr>
-      <w:r>
-        <w:rPr>
-          <w:color w:val="000000"/>
-          <w:szCs w:val="24"/>
-        </w:rPr>
-        <w:t>The research data will be maintained for possible use in future research by us or others. The same measures described above will be taken to protect confidentiality of this study data.</w:t>
-      </w:r>
-    </w:p>
-    <w:p>
-      <w:pPr>
-        <w:pStyle w:val="Heading1"/>
-        <w:rPr>
-          <w:rFonts w:eastAsia="Times New Roman" w:cs="Times New Roman"/>
-        </w:rPr>
-      </w:pPr>
-      <w:r>
-        <w:rPr>
-          <w:rFonts w:eastAsia="Times New Roman" w:cs="Times New Roman"/>
-          <w:color w:val="000000"/>
-          <w:szCs w:val="26"/>
-        </w:rPr>
-        <w:t>Compensation/Payment</w:t>
-      </w:r>
-    </w:p>
-    <w:p>
-      <w:pPr>
-        <w:pStyle w:val="NormalWeb"/>
-        <w:rPr>
-          <w:rFonts w:cs="Times New Roman"/>
-        </w:rPr>
-      </w:pPr>
-      <w:r>
-        <w:rPr>
-          <w:color w:val="000000"/>
-          <w:szCs w:val="24"/>
-        </w:rPr>
-        <w:t>You will be paid with  $30 dollar visa gift card for your participation in this study.</w:t>
-      </w:r>
-    </w:p>
-    <w:p>
-      <w:pPr>
-        <w:pStyle w:val="Heading1"/>
-        <w:rPr>
-          <w:rFonts w:eastAsia="Times New Roman" w:cs="Times New Roman"/>
-        </w:rPr>
-      </w:pPr>
-      <w:r>
-        <w:rPr>
-          <w:rFonts w:eastAsia="Times New Roman" w:cs="Times New Roman"/>
-          <w:color w:val="000000"/>
-          <w:szCs w:val="26"/>
-        </w:rPr>
-        <w:t>Costs</w:t>
-      </w:r>
-    </w:p>
-    <w:p>
-      <w:pPr>
-        <w:pStyle w:val="NormalWeb"/>
-        <w:rPr>
-          <w:rFonts w:cs="Times New Roman"/>
-        </w:rPr>
-      </w:pPr>
-      <w:r>
-        <w:rPr>
-          <w:color w:val="000000"/>
-          <w:szCs w:val="24"/>
-        </w:rPr>
-        <w:t>You will not be charged for any of the study activities. You will be responsible for paying for your transportation to and from the study site.</w:t>
-      </w:r>
-    </w:p>
-    <w:p>
-      <w:pPr>
-        <w:pStyle w:val="Heading1"/>
-        <w:rPr>
-          <w:rFonts w:eastAsia="Times New Roman" w:cs="Times New Roman"/>
-        </w:rPr>
-      </w:pPr>
-      <w:r>
-        <w:rPr>
-          <w:rFonts w:eastAsia="Times New Roman" w:cs="Times New Roman"/>
-          <w:color w:val="000000"/>
-          <w:szCs w:val="26"/>
-        </w:rPr>
-        <w:lastRenderedPageBreak/>
-        <w:t>Rights</w:t>
-      </w:r>
-    </w:p>
-    <w:p>
-      <w:pPr>
-        <w:pStyle w:val="Heading2"/>
-        <w:rPr>
-          <w:rFonts w:eastAsia="Times New Roman" w:cs="Times New Roman"/>
-        </w:rPr>
-      </w:pPr>
-      <w:r>
-        <w:rPr>
-          <w:rFonts w:eastAsia="Times New Roman" w:cs="Times New Roman"/>
-          <w:color w:val="000000"/>
-          <w:szCs w:val="24"/>
-        </w:rPr>
-        <w:t>Participation in research is completely voluntary.</w:t>
-      </w:r>
-    </w:p>
-    <w:p>
-      <w:pPr>
-        <w:pStyle w:val="NormalWeb"/>
-        <w:rPr>
-          <w:rFonts w:cs="Times New Roman"/>
-        </w:rPr>
-      </w:pPr>
-      <w:r>
-        <w:rPr>
-          <w:color w:val="000000"/>
-          <w:szCs w:val="24"/>
-        </w:rPr>
-        <w:t>You have the right to decline to participate or to withdraw at any point in this study without penalty or loss of benefits to which you are otherwise entitled.</w:t>
-      </w:r>
-    </w:p>
-    <w:p>
-      <w:pPr>
-        <w:pStyle w:val="Heading1"/>
-        <w:rPr>
-          <w:rFonts w:eastAsia="Times New Roman" w:cs="Times New Roman"/>
-        </w:rPr>
-      </w:pPr>
-      <w:r>
-        <w:rPr>
-          <w:rFonts w:eastAsia="Times New Roman" w:cs="Times New Roman"/>
-          <w:color w:val="000000"/>
-          <w:szCs w:val="26"/>
-        </w:rPr>
-        <w:t>Questions</w:t>
-      </w:r>
-    </w:p>
-    <w:p>
-      <w:pPr>
-        <w:pStyle w:val="NormalWeb"/>
+        <w:spacing w:line="240" w:lineRule="auto"/>
         <w:rPr>
           <w:rFonts w:cs="Times New Roman"/>
         </w:rPr>
@@ -809,6 +874,7 @@
     <w:p>
       <w:pPr>
         <w:pStyle w:val="NormalWeb"/>
+        <w:spacing w:line="240" w:lineRule="auto"/>
         <w:rPr>
           <w:rFonts w:ascii="Times" w:hAnsi="Times"/>
           <w:sz w:val="20"/>
@@ -865,6 +931,7 @@
     <w:p>
       <w:pPr>
         <w:pStyle w:val="NormalWeb"/>
+        <w:spacing w:line="240" w:lineRule="auto"/>
         <w:rPr>
           <w:rFonts w:ascii="Times" w:hAnsi="Times"/>
           <w:sz w:val="20"/>
@@ -1171,7 +1238,7 @@
         <w:b/>
         <w:noProof/>
       </w:rPr>
-      <w:t>3</w:t>
+      <w:t>2</w:t>
     </w:r>
     <w:r>
       <w:rPr>
@@ -1258,7 +1325,7 @@
         <w:b/>
         <w:noProof/>
       </w:rPr>
-      <w:t>3</w:t>
+      <w:t>2</w:t>
     </w:r>
     <w:r>
       <w:rPr>
@@ -2812,7 +2879,6 @@
     <w:name w:val="Normal (Web)"/>
     <w:basedOn w:val="Normal"/>
     <w:uiPriority w:val="99"/>
-    <w:semiHidden/>
     <w:unhideWhenUsed/>
   </w:style>
   <w:style w:type="character" w:styleId="Strong">

</xml_diff>